<commit_message>
fixed spelling mistakes, added doc of kinect in unity, added emulator material. Update Kinect point man.
</commit_message>
<xml_diff>
--- a/docs/Abgabe_Augmented_Reality_Project.docx
+++ b/docs/Abgabe_Augmented_Reality_Project.docx
@@ -199,16 +199,16 @@
         <w:rPr>
           <w:lang w:val="en-GB"/>
         </w:rPr>
-        <w:t xml:space="preserve">Microsoft </w:t>
-      </w:r>
-      <w:proofErr w:type="spellStart"/>
-      <w:r>
-        <w:rPr>
-          <w:lang w:val="en-GB"/>
-        </w:rPr>
-        <w:t>Kinnect</w:t>
-      </w:r>
-      <w:proofErr w:type="spellEnd"/>
+        <w:t>Microsoft Kin</w:t>
+      </w:r>
+      <w:bookmarkStart w:id="0" w:name="_GoBack"/>
+      <w:bookmarkEnd w:id="0"/>
+      <w:r>
+        <w:rPr>
+          <w:lang w:val="en-GB"/>
+        </w:rPr>
+        <w:t>ect</w:t>
+      </w:r>
     </w:p>
     <w:p>
       <w:pPr>
@@ -802,8 +802,6 @@
           <w:lang w:val="en-GB"/>
         </w:rPr>
       </w:pPr>
-      <w:bookmarkStart w:id="0" w:name="_GoBack"/>
-      <w:bookmarkEnd w:id="0"/>
     </w:p>
     <w:p>
       <w:pPr>

</xml_diff>